<commit_message>
excel homework added to next week
</commit_message>
<xml_diff>
--- a/docs/10ev/res/word/word012/viharjelzo.docx
+++ b/docs/10ev/res/word/word012/viharjelzo.docx
@@ -1,6 +1,6 @@
 
 <file path=word/document.xml><?xml version="1.0" encoding="utf-8"?>
-<w:document xmlns:wpc="http://schemas.microsoft.com/office/word/2010/wordprocessingCanvas" xmlns:cx="http://schemas.microsoft.com/office/drawing/2014/chartex" xmlns:cx1="http://schemas.microsoft.com/office/drawing/2015/9/8/chartex" xmlns:cx2="http://schemas.microsoft.com/office/drawing/2015/10/21/chartex" xmlns:cx3="http://schemas.microsoft.com/office/drawing/2016/5/9/chartex" xmlns:cx4="http://schemas.microsoft.com/office/drawing/2016/5/10/chartex" xmlns:cx5="http://schemas.microsoft.com/office/drawing/2016/5/11/chartex" xmlns:cx6="http://schemas.microsoft.com/office/drawing/2016/5/12/chartex" xmlns:cx7="http://schemas.microsoft.com/office/drawing/2016/5/13/chartex" xmlns:cx8="http://schemas.microsoft.com/office/drawing/2016/5/14/chartex" xmlns:mc="http://schemas.openxmlformats.org/markup-compatibility/2006" xmlns:aink="http://schemas.microsoft.com/office/drawing/2016/ink" xmlns:am3d="http://schemas.microsoft.com/office/drawing/2017/model3d" xmlns:o="urn:schemas-microsoft-com:office:office" xmlns:r="http://schemas.openxmlformats.org/officeDocument/2006/relationships" xmlns:m="http://schemas.openxmlformats.org/officeDocument/2006/math" xmlns:v="urn:schemas-microsoft-com:vml" xmlns:wp14="http://schemas.microsoft.com/office/word/2010/wordprocessingDrawing" xmlns:wp="http://schemas.openxmlformats.org/drawingml/2006/wordprocessingDrawing" xmlns:w10="urn:schemas-microsoft-com:office:word" xmlns:w="http://schemas.openxmlformats.org/wordprocessingml/2006/main" xmlns:w14="http://schemas.microsoft.com/office/word/2010/wordml" xmlns:w15="http://schemas.microsoft.com/office/word/2012/wordml" xmlns:w16cid="http://schemas.microsoft.com/office/word/2016/wordml/cid" xmlns:w16se="http://schemas.microsoft.com/office/word/2015/wordml/symex" xmlns:wpg="http://schemas.microsoft.com/office/word/2010/wordprocessingGroup" xmlns:wpi="http://schemas.microsoft.com/office/word/2010/wordprocessingInk" xmlns:wne="http://schemas.microsoft.com/office/word/2006/wordml" xmlns:wps="http://schemas.microsoft.com/office/word/2010/wordprocessingShape" mc:Ignorable="w14 w15 w16se w16cid wp14">
+<w:document xmlns:wpc="http://schemas.microsoft.com/office/word/2010/wordprocessingCanvas" xmlns:cx="http://schemas.microsoft.com/office/drawing/2014/chartex" xmlns:cx1="http://schemas.microsoft.com/office/drawing/2015/9/8/chartex" xmlns:cx2="http://schemas.microsoft.com/office/drawing/2015/10/21/chartex" xmlns:cx3="http://schemas.microsoft.com/office/drawing/2016/5/9/chartex" xmlns:cx4="http://schemas.microsoft.com/office/drawing/2016/5/10/chartex" xmlns:cx5="http://schemas.microsoft.com/office/drawing/2016/5/11/chartex" xmlns:cx6="http://schemas.microsoft.com/office/drawing/2016/5/12/chartex" xmlns:cx7="http://schemas.microsoft.com/office/drawing/2016/5/13/chartex" xmlns:cx8="http://schemas.microsoft.com/office/drawing/2016/5/14/chartex" xmlns:mc="http://schemas.openxmlformats.org/markup-compatibility/2006" xmlns:aink="http://schemas.microsoft.com/office/drawing/2016/ink" xmlns:am3d="http://schemas.microsoft.com/office/drawing/2017/model3d" xmlns:o="urn:schemas-microsoft-com:office:office" xmlns:oel="http://schemas.microsoft.com/office/2019/extlst" xmlns:r="http://schemas.openxmlformats.org/officeDocument/2006/relationships" xmlns:m="http://schemas.openxmlformats.org/officeDocument/2006/math" xmlns:v="urn:schemas-microsoft-com:vml" xmlns:wp14="http://schemas.microsoft.com/office/word/2010/wordprocessingDrawing" xmlns:wp="http://schemas.openxmlformats.org/drawingml/2006/wordprocessingDrawing" xmlns:w10="urn:schemas-microsoft-com:office:word" xmlns:w="http://schemas.openxmlformats.org/wordprocessingml/2006/main" xmlns:w14="http://schemas.microsoft.com/office/word/2010/wordml" xmlns:w15="http://schemas.microsoft.com/office/word/2012/wordml" xmlns:w16cex="http://schemas.microsoft.com/office/word/2018/wordml/cex" xmlns:w16cid="http://schemas.microsoft.com/office/word/2016/wordml/cid" xmlns:w16="http://schemas.microsoft.com/office/word/2018/wordml" xmlns:w16sdtdh="http://schemas.microsoft.com/office/word/2020/wordml/sdtdatahash" xmlns:w16se="http://schemas.microsoft.com/office/word/2015/wordml/symex" xmlns:wpg="http://schemas.microsoft.com/office/word/2010/wordprocessingGroup" xmlns:wpi="http://schemas.microsoft.com/office/word/2010/wordprocessingInk" xmlns:wne="http://schemas.microsoft.com/office/word/2006/wordml" xmlns:wps="http://schemas.microsoft.com/office/word/2010/wordprocessingShape" mc:Ignorable="w14 w15 w16se w16cid w16 w16cex w16sdtdh wp14">
   <w:body>
     <w:p>
       <w:pPr>
@@ -39,27 +39,7 @@
           <w:sz w:val="24"/>
           <w:szCs w:val="24"/>
         </w:rPr>
-        <w:t>A többször módosított 46/2001. (XII. 27) BM rendelet alapján a Balatonon, a Velencei-tavon, a Tisza-tavon és a Fertő tavon minden év április elsejétől október harmincegyedikéig vihar-</w:t>
-      </w:r>
-      <w:proofErr w:type="spellStart"/>
-      <w:r>
-        <w:rPr>
-          <w:rFonts w:ascii="Times New Roman" w:hAnsi="Times New Roman" w:cs="Times New Roman"/>
-          <w:i/>
-          <w:sz w:val="24"/>
-          <w:szCs w:val="24"/>
-        </w:rPr>
-        <w:t>előrejelző</w:t>
-      </w:r>
-      <w:proofErr w:type="spellEnd"/>
-      <w:r>
-        <w:rPr>
-          <w:rFonts w:ascii="Times New Roman" w:hAnsi="Times New Roman" w:cs="Times New Roman"/>
-          <w:i/>
-          <w:sz w:val="24"/>
-          <w:szCs w:val="24"/>
-        </w:rPr>
-        <w:t xml:space="preserve"> és viharjelző szolgálat működik.</w:t>
+        <w:t>A többször módosított 46/2001. (XII. 27) BM rendelet alapján a Balatonon, a Velencei-tavon, a Tisza-tavon és a Fertő tavon minden év április elsejétől október harmincegyedikéig vihar-előrejelző és viharjelző szolgálat működik.</w:t>
       </w:r>
     </w:p>
     <w:p>
@@ -117,102 +97,6 @@
       </w:pPr>
       <w:r>
         <w:rPr>
-          <w:noProof/>
-        </w:rPr>
-        <w:drawing>
-          <wp:anchor distT="0" distB="0" distL="180340" distR="180340" simplePos="0" relativeHeight="251658240" behindDoc="0" locked="0" layoutInCell="1" allowOverlap="1" wp14:anchorId="5A535D09" wp14:editId="0B06F270">
-            <wp:simplePos x="0" y="0"/>
-            <wp:positionH relativeFrom="margin">
-              <wp:align>right</wp:align>
-            </wp:positionH>
-            <wp:positionV relativeFrom="paragraph">
-              <wp:posOffset>22098</wp:posOffset>
-            </wp:positionV>
-            <wp:extent cx="2160000" cy="1443600"/>
-            <wp:effectExtent l="95250" t="76200" r="88265" b="118745"/>
-            <wp:wrapSquare wrapText="bothSides"/>
-            <wp:docPr id="1" name="Kép 1"/>
-            <wp:cNvGraphicFramePr>
-              <a:graphicFrameLocks xmlns:a="http://schemas.openxmlformats.org/drawingml/2006/main" noChangeAspect="1"/>
-            </wp:cNvGraphicFramePr>
-            <a:graphic xmlns:a="http://schemas.openxmlformats.org/drawingml/2006/main">
-              <a:graphicData uri="http://schemas.openxmlformats.org/drawingml/2006/picture">
-                <pic:pic xmlns:pic="http://schemas.openxmlformats.org/drawingml/2006/picture">
-                  <pic:nvPicPr>
-                    <pic:cNvPr id="0" name="Picture 1"/>
-                    <pic:cNvPicPr>
-                      <a:picLocks noChangeAspect="1" noChangeArrowheads="1"/>
-                    </pic:cNvPicPr>
-                  </pic:nvPicPr>
-                  <pic:blipFill>
-                    <a:blip r:embed="rId4" cstate="print">
-                      <a:extLst>
-                        <a:ext uri="{28A0092B-C50C-407E-A947-70E740481C1C}">
-                          <a14:useLocalDpi xmlns:a14="http://schemas.microsoft.com/office/drawing/2010/main" val="0"/>
-                        </a:ext>
-                      </a:extLst>
-                    </a:blip>
-                    <a:srcRect/>
-                    <a:stretch>
-                      <a:fillRect/>
-                    </a:stretch>
-                  </pic:blipFill>
-                  <pic:spPr bwMode="auto">
-                    <a:xfrm>
-                      <a:off x="0" y="0"/>
-                      <a:ext cx="2160000" cy="1443600"/>
-                    </a:xfrm>
-                    <a:prstGeom prst="rect">
-                      <a:avLst/>
-                    </a:prstGeom>
-                    <a:solidFill>
-                      <a:srgbClr val="FFFFFF">
-                        <a:shade val="85000"/>
-                      </a:srgbClr>
-                    </a:solidFill>
-                    <a:ln w="12700" cap="sq">
-                      <a:solidFill>
-                        <a:schemeClr val="tx1">
-                          <a:lumMod val="50000"/>
-                          <a:lumOff val="50000"/>
-                        </a:schemeClr>
-                      </a:solidFill>
-                      <a:miter lim="800000"/>
-                    </a:ln>
-                    <a:effectLst>
-                      <a:outerShdw blurRad="55000" dist="18000" dir="5400000" algn="tl" rotWithShape="0">
-                        <a:srgbClr val="000000">
-                          <a:alpha val="40000"/>
-                        </a:srgbClr>
-                      </a:outerShdw>
-                    </a:effectLst>
-                    <a:scene3d>
-                      <a:camera prst="orthographicFront"/>
-                      <a:lightRig rig="twoPt" dir="t">
-                        <a:rot lat="0" lon="0" rev="7200000"/>
-                      </a:lightRig>
-                    </a:scene3d>
-                    <a:sp3d>
-                      <a:bevelT w="25400" h="19050"/>
-                      <a:contourClr>
-                        <a:srgbClr val="FFFFFF"/>
-                      </a:contourClr>
-                    </a:sp3d>
-                  </pic:spPr>
-                </pic:pic>
-              </a:graphicData>
-            </a:graphic>
-            <wp14:sizeRelH relativeFrom="margin">
-              <wp14:pctWidth>0</wp14:pctWidth>
-            </wp14:sizeRelH>
-            <wp14:sizeRelV relativeFrom="margin">
-              <wp14:pctHeight>0</wp14:pctHeight>
-            </wp14:sizeRelV>
-          </wp:anchor>
-        </w:drawing>
-      </w:r>
-      <w:r>
-        <w:rPr>
           <w:rFonts w:ascii="Times New Roman" w:hAnsi="Times New Roman" w:cs="Times New Roman"/>
           <w:b/>
           <w:i/>
@@ -236,25 +120,7 @@
           <w:sz w:val="24"/>
           <w:szCs w:val="24"/>
         </w:rPr>
-        <w:t xml:space="preserve"> Ebben az esetben úszni, csónakkal és más vízi sporteszközzel csak a parttól számított 500 méteren belül szabad tartózkodni. A szélirány figyelemmel kísérése nagyon fontos. Például, ha valaki az északi parton fürdik, amikor elrendelik az elsőfokú viharjelzést, és déli szél van, nem kell annyira aggódni, nagyok lesznek a hullámok (bár ezekkel is érdemes vigyázni), de mindenképpen hamar partot érünk, ha azonban északi szél van, és az északi parton vagyunk, akkor nagy a veszélye annak, hogy elsodródunk. Ilyenkor kerülni kell a gumimatracos, gumicsónakos stb. eszközökkel való fürdőzést, és ha már elvitte a szél a fürdőeszközt, akkor se </w:t>
-      </w:r>
-      <w:proofErr w:type="spellStart"/>
-      <w:r>
-        <w:rPr>
-          <w:rFonts w:ascii="Times New Roman" w:hAnsi="Times New Roman" w:cs="Times New Roman"/>
-          <w:sz w:val="24"/>
-          <w:szCs w:val="24"/>
-        </w:rPr>
-        <w:t>ússzunk</w:t>
-      </w:r>
-      <w:proofErr w:type="spellEnd"/>
-      <w:r>
-        <w:rPr>
-          <w:rFonts w:ascii="Times New Roman" w:hAnsi="Times New Roman" w:cs="Times New Roman"/>
-          <w:sz w:val="24"/>
-          <w:szCs w:val="24"/>
-        </w:rPr>
-        <w:t xml:space="preserve"> utána, nem érdemes kockáztatni az életünket pár ezer forintért.</w:t>
+        <w:t xml:space="preserve"> Ebben az esetben úszni, csónakkal és más vízi sporteszközzel csak a parttól számított 500 méteren belül szabad tartózkodni. A szélirány figyelemmel kísérése nagyon fontos. Például, ha valaki az északi parton fürdik, amikor elrendelik az elsőfokú viharjelzést, és déli szél van, nem kell annyira aggódni, nagyok lesznek a hullámok (bár ezekkel is érdemes vigyázni), de mindenképpen hamar partot érünk, ha azonban északi szél van, és az északi parton vagyunk, akkor nagy a veszélye annak, hogy elsodródunk. Ilyenkor kerülni kell a gumimatracos, gumicsónakos stb. eszközökkel való fürdőzést, és ha már elvitte a szél a fürdőeszközt, akkor se ússzunk utána, nem érdemes kockáztatni az életünket pár ezer forintért.</w:t>
       </w:r>
     </w:p>
     <w:p>
@@ -270,102 +136,6 @@
       </w:pPr>
       <w:r>
         <w:rPr>
-          <w:noProof/>
-        </w:rPr>
-        <w:drawing>
-          <wp:anchor distT="0" distB="0" distL="114300" distR="114300" simplePos="0" relativeHeight="251659264" behindDoc="0" locked="0" layoutInCell="1" allowOverlap="1" wp14:anchorId="611A6558" wp14:editId="2F16E8BC">
-            <wp:simplePos x="0" y="0"/>
-            <wp:positionH relativeFrom="margin">
-              <wp:posOffset>3512820</wp:posOffset>
-            </wp:positionH>
-            <wp:positionV relativeFrom="paragraph">
-              <wp:posOffset>41656</wp:posOffset>
-            </wp:positionV>
-            <wp:extent cx="2159635" cy="1442720"/>
-            <wp:effectExtent l="95250" t="76200" r="88265" b="119380"/>
-            <wp:wrapSquare wrapText="bothSides"/>
-            <wp:docPr id="2" name="Kép 2"/>
-            <wp:cNvGraphicFramePr>
-              <a:graphicFrameLocks xmlns:a="http://schemas.openxmlformats.org/drawingml/2006/main" noChangeAspect="1"/>
-            </wp:cNvGraphicFramePr>
-            <a:graphic xmlns:a="http://schemas.openxmlformats.org/drawingml/2006/main">
-              <a:graphicData uri="http://schemas.openxmlformats.org/drawingml/2006/picture">
-                <pic:pic xmlns:pic="http://schemas.openxmlformats.org/drawingml/2006/picture">
-                  <pic:nvPicPr>
-                    <pic:cNvPr id="0" name="Picture 3"/>
-                    <pic:cNvPicPr>
-                      <a:picLocks noChangeAspect="1" noChangeArrowheads="1"/>
-                    </pic:cNvPicPr>
-                  </pic:nvPicPr>
-                  <pic:blipFill>
-                    <a:blip r:embed="rId5" cstate="print">
-                      <a:extLst>
-                        <a:ext uri="{28A0092B-C50C-407E-A947-70E740481C1C}">
-                          <a14:useLocalDpi xmlns:a14="http://schemas.microsoft.com/office/drawing/2010/main" val="0"/>
-                        </a:ext>
-                      </a:extLst>
-                    </a:blip>
-                    <a:srcRect/>
-                    <a:stretch>
-                      <a:fillRect/>
-                    </a:stretch>
-                  </pic:blipFill>
-                  <pic:spPr bwMode="auto">
-                    <a:xfrm>
-                      <a:off x="0" y="0"/>
-                      <a:ext cx="2159635" cy="1442720"/>
-                    </a:xfrm>
-                    <a:prstGeom prst="rect">
-                      <a:avLst/>
-                    </a:prstGeom>
-                    <a:solidFill>
-                      <a:srgbClr val="FFFFFF">
-                        <a:shade val="85000"/>
-                      </a:srgbClr>
-                    </a:solidFill>
-                    <a:ln w="12700" cap="sq">
-                      <a:solidFill>
-                        <a:schemeClr val="tx1">
-                          <a:lumMod val="50000"/>
-                          <a:lumOff val="50000"/>
-                        </a:schemeClr>
-                      </a:solidFill>
-                      <a:miter lim="800000"/>
-                    </a:ln>
-                    <a:effectLst>
-                      <a:outerShdw blurRad="55000" dist="18000" dir="5400000" algn="tl" rotWithShape="0">
-                        <a:srgbClr val="000000">
-                          <a:alpha val="40000"/>
-                        </a:srgbClr>
-                      </a:outerShdw>
-                    </a:effectLst>
-                    <a:scene3d>
-                      <a:camera prst="orthographicFront"/>
-                      <a:lightRig rig="twoPt" dir="t">
-                        <a:rot lat="0" lon="0" rev="7200000"/>
-                      </a:lightRig>
-                    </a:scene3d>
-                    <a:sp3d>
-                      <a:bevelT w="25400" h="19050"/>
-                      <a:contourClr>
-                        <a:srgbClr val="FFFFFF"/>
-                      </a:contourClr>
-                    </a:sp3d>
-                  </pic:spPr>
-                </pic:pic>
-              </a:graphicData>
-            </a:graphic>
-            <wp14:sizeRelH relativeFrom="margin">
-              <wp14:pctWidth>0</wp14:pctWidth>
-            </wp14:sizeRelH>
-            <wp14:sizeRelV relativeFrom="margin">
-              <wp14:pctHeight>0</wp14:pctHeight>
-            </wp14:sizeRelV>
-          </wp:anchor>
-        </w:drawing>
-      </w:r>
-      <w:r>
-        <w:rPr>
           <w:rFonts w:ascii="Times New Roman" w:hAnsi="Times New Roman" w:cs="Times New Roman"/>
           <w:b/>
           <w:i/>
@@ -405,25 +175,7 @@
           <w:sz w:val="24"/>
           <w:szCs w:val="24"/>
         </w:rPr>
-        <w:t xml:space="preserve">porzani" fog a víz, ami azt jelenti, hogy a vízfelszín felett akár 40-50 cm magasságban is 80-90 % </w:t>
-      </w:r>
-      <w:proofErr w:type="spellStart"/>
-      <w:r>
-        <w:rPr>
-          <w:rFonts w:ascii="Times New Roman" w:hAnsi="Times New Roman" w:cs="Times New Roman"/>
-          <w:sz w:val="24"/>
-          <w:szCs w:val="24"/>
-        </w:rPr>
-        <w:t>páratartalmú</w:t>
-      </w:r>
-      <w:proofErr w:type="spellEnd"/>
-      <w:r>
-        <w:rPr>
-          <w:rFonts w:ascii="Times New Roman" w:hAnsi="Times New Roman" w:cs="Times New Roman"/>
-          <w:sz w:val="24"/>
-          <w:szCs w:val="24"/>
-        </w:rPr>
-        <w:t xml:space="preserve"> a levegő, tehát itt is szinte lehetetlen levegőt venni. Ilyen helyzetben arra kell törekedni, hogy kikerüljünk ebből a rétegből valamilyen módon.</w:t>
+        <w:t>porzani" fog a víz, ami azt jelenti, hogy a vízfelszín felett akár 40-50 cm magasságban is 80-90 % páratartalmú a levegő, tehát itt is szinte lehetetlen levegőt venni. Ilyen helyzetben arra kell törekedni, hogy kikerüljünk ebből a rétegből valamilyen módon.</w:t>
       </w:r>
     </w:p>
     <w:p>
@@ -445,8 +197,52 @@
           <w:sz w:val="32"/>
           <w:szCs w:val="32"/>
         </w:rPr>
+        <w:t>Hatályos jogszabályok</w:t>
+      </w:r>
+    </w:p>
+    <w:p>
+      <w:pPr>
+        <w:spacing w:after="0" w:line="240" w:lineRule="auto"/>
+        <w:rPr>
+          <w:rFonts w:ascii="Arial" w:hAnsi="Arial" w:cs="Arial"/>
+          <w:sz w:val="24"/>
+          <w:szCs w:val="24"/>
+        </w:rPr>
+      </w:pPr>
+      <w:r>
+        <w:rPr>
+          <w:rFonts w:ascii="Arial" w:hAnsi="Arial" w:cs="Arial"/>
+          <w:sz w:val="24"/>
+          <w:szCs w:val="24"/>
+        </w:rPr>
+        <w:t>A szabad vízen való tartózkodás alapvető szabályairól szóló 46/2001. (XII. 27.) BM rendeletből:</w:t>
+      </w:r>
+    </w:p>
+    <w:p>
+      <w:pPr>
+        <w:spacing w:after="0" w:line="240" w:lineRule="auto"/>
+        <w:rPr>
+          <w:rFonts w:ascii="Arial" w:hAnsi="Arial" w:cs="Arial"/>
+          <w:sz w:val="24"/>
+          <w:szCs w:val="24"/>
+        </w:rPr>
+      </w:pPr>
+      <w:r>
+        <w:rPr>
+          <w:rFonts w:ascii="Arial" w:hAnsi="Arial" w:cs="Arial"/>
+          <w:sz w:val="24"/>
+          <w:szCs w:val="24"/>
+        </w:rPr>
+        <w:t xml:space="preserve">4.§ (1) A Balatonon - keleti, középső és nyugati medencékre bontva -, a Velencei-tavon, a Tisza-tavon és a Fertő tavon minden év április elsejétől október harmincegyedikéig vihar-előrejelző és viharjelző szolgálat működik. A vihar-előrejelző rendszer technikai előkészítését, fejlesztését, létrehozását, valamint - a Fertő tavi </w:t>
+      </w:r>
+      <w:r>
+        <w:rPr>
+          <w:rFonts w:ascii="Arial" w:hAnsi="Arial" w:cs="Arial"/>
+          <w:sz w:val="24"/>
+          <w:szCs w:val="24"/>
+        </w:rPr>
         <w:lastRenderedPageBreak/>
-        <w:t>Hatályos jogszabályok</w:t>
+        <w:t>viharjelző rendszer kivételével - a működtetést a BM Országos Katasztrófavédelmi Főigazgatóság végzi.</w:t>
       </w:r>
     </w:p>
     <w:p>
@@ -458,14 +254,13 @@
           <w:szCs w:val="24"/>
         </w:rPr>
       </w:pPr>
-      <w:bookmarkStart w:id="0" w:name="_GoBack"/>
       <w:r>
         <w:rPr>
           <w:rFonts w:ascii="Arial" w:hAnsi="Arial" w:cs="Arial"/>
           <w:sz w:val="24"/>
           <w:szCs w:val="24"/>
         </w:rPr>
-        <w:t>A szabad vízen való tartózkodás alapvető szabályairól szóló 46/2001. (XII. 27.) BM rendeletből:</w:t>
+        <w:t>(2) Az I. fokú viharjelzés (figyelmeztetés az elővigyázatosság betartására) - percenként negyvenötször felvillanó sárga fényjelzés - esetén a parttól 500 méternél nagyobb távolságra tilos fürödni, kivéve az országos sportági szakszövetség versenynaptárban szereplő, hivatásos, amatőr vagy vegyes versenyrendszerében, kizárólag versenyengedéllyel rendelkező versenyzők részvételével rendezett úszóversenyen (bajnokságon) való részvételt, ha azt a vízirendészeti hatóság engedélyezte mint vízi rendezvényt.</w:t>
       </w:r>
     </w:p>
     <w:p>
@@ -483,100 +278,9 @@
           <w:sz w:val="24"/>
           <w:szCs w:val="24"/>
         </w:rPr>
-        <w:t>4.§ (1) A Balatonon - keleti, középső és nyugati medencékre bontva -, a Velencei-tavon, a Tisza-tavon és a Fertő tavon minden év április elsejétől október harmincegyedikéig vihar-</w:t>
-      </w:r>
-      <w:proofErr w:type="spellStart"/>
-      <w:r>
-        <w:rPr>
-          <w:rFonts w:ascii="Arial" w:hAnsi="Arial" w:cs="Arial"/>
-          <w:sz w:val="24"/>
-          <w:szCs w:val="24"/>
-        </w:rPr>
-        <w:t>előrejelző</w:t>
-      </w:r>
-      <w:proofErr w:type="spellEnd"/>
-      <w:r>
-        <w:rPr>
-          <w:rFonts w:ascii="Arial" w:hAnsi="Arial" w:cs="Arial"/>
-          <w:sz w:val="24"/>
-          <w:szCs w:val="24"/>
-        </w:rPr>
-        <w:t xml:space="preserve"> és viharjelző szolgálat működik. A vihar-</w:t>
-      </w:r>
-      <w:proofErr w:type="spellStart"/>
-      <w:r>
-        <w:rPr>
-          <w:rFonts w:ascii="Arial" w:hAnsi="Arial" w:cs="Arial"/>
-          <w:sz w:val="24"/>
-          <w:szCs w:val="24"/>
-        </w:rPr>
-        <w:t>előrejelző</w:t>
-      </w:r>
-      <w:proofErr w:type="spellEnd"/>
-      <w:r>
-        <w:rPr>
-          <w:rFonts w:ascii="Arial" w:hAnsi="Arial" w:cs="Arial"/>
-          <w:sz w:val="24"/>
-          <w:szCs w:val="24"/>
-        </w:rPr>
-        <w:t xml:space="preserve"> rendszer technikai előkészítését, fejlesztését, létrehozását, valamint - a Fertő tavi viharjelző rendszer kivételével - a működtetést a BM Országos Katasztrófavédelmi Főigazgatóság végzi.</w:t>
-      </w:r>
-    </w:p>
-    <w:p>
-      <w:pPr>
-        <w:spacing w:after="0" w:line="240" w:lineRule="auto"/>
-        <w:rPr>
-          <w:rFonts w:ascii="Arial" w:hAnsi="Arial" w:cs="Arial"/>
-          <w:sz w:val="24"/>
-          <w:szCs w:val="24"/>
-        </w:rPr>
-      </w:pPr>
-      <w:r>
-        <w:rPr>
-          <w:rFonts w:ascii="Arial" w:hAnsi="Arial" w:cs="Arial"/>
-          <w:sz w:val="24"/>
-          <w:szCs w:val="24"/>
-        </w:rPr>
-        <w:t xml:space="preserve">(2) Az I. fokú viharjelzés (figyelmeztetés az elővigyázatosság betartására) - percenként </w:t>
-      </w:r>
-      <w:proofErr w:type="spellStart"/>
-      <w:r>
-        <w:rPr>
-          <w:rFonts w:ascii="Arial" w:hAnsi="Arial" w:cs="Arial"/>
-          <w:sz w:val="24"/>
-          <w:szCs w:val="24"/>
-        </w:rPr>
-        <w:t>negyvenötször</w:t>
-      </w:r>
-      <w:proofErr w:type="spellEnd"/>
-      <w:r>
-        <w:rPr>
-          <w:rFonts w:ascii="Arial" w:hAnsi="Arial" w:cs="Arial"/>
-          <w:sz w:val="24"/>
-          <w:szCs w:val="24"/>
-        </w:rPr>
-        <w:t xml:space="preserve"> felvillanó sárga fényjelzés - esetén a parttól 500 méternél nagyobb távolságra tilos fürödni, kivéve az országos sportági szakszövetség versenynaptárban szereplő, hivatásos, amatőr vagy vegyes versenyrendszerében, kizárólag versenyengedéllyel rendelkező versenyzők részvételével rendezett úszóversenyen (bajnokságon) való részvételt, ha azt a vízirendészeti hatóság engedélyezte mint vízi rendezvényt.</w:t>
-      </w:r>
-    </w:p>
-    <w:p>
-      <w:pPr>
-        <w:spacing w:after="0" w:line="240" w:lineRule="auto"/>
-        <w:rPr>
-          <w:rFonts w:ascii="Arial" w:hAnsi="Arial" w:cs="Arial"/>
-          <w:sz w:val="24"/>
-          <w:szCs w:val="24"/>
-        </w:rPr>
-      </w:pPr>
-      <w:r>
-        <w:rPr>
-          <w:rFonts w:ascii="Arial" w:hAnsi="Arial" w:cs="Arial"/>
-          <w:sz w:val="24"/>
-          <w:szCs w:val="24"/>
-        </w:rPr>
         <w:t>(3) A II. fokú viharjelzés (figyelmeztetés a fenyegető veszélyre) - percenként kilencvenszer felvillanó sárga fényjelzés - esetén fürödni tilos.</w:t>
       </w:r>
     </w:p>
-    <w:bookmarkEnd w:id="0"/>
     <w:p>
       <w:pPr>
         <w:spacing w:before="360" w:after="240" w:line="240" w:lineRule="auto"/>
@@ -824,43 +528,7 @@
           <w:szCs w:val="24"/>
         </w:rPr>
         <w:tab/>
-        <w:t xml:space="preserve">Hatalmas hullámok </w:t>
-      </w:r>
-      <w:proofErr w:type="spellStart"/>
-      <w:r>
-        <w:rPr>
-          <w:rFonts w:ascii="Times New Roman" w:hAnsi="Times New Roman" w:cs="Times New Roman"/>
-          <w:sz w:val="24"/>
-          <w:szCs w:val="24"/>
-        </w:rPr>
-        <w:t>láthatóak</w:t>
-      </w:r>
-      <w:proofErr w:type="spellEnd"/>
-      <w:r>
-        <w:rPr>
-          <w:rFonts w:ascii="Times New Roman" w:hAnsi="Times New Roman" w:cs="Times New Roman"/>
-          <w:sz w:val="24"/>
-          <w:szCs w:val="24"/>
-        </w:rPr>
-        <w:t xml:space="preserve">, a hullámok </w:t>
-      </w:r>
-      <w:proofErr w:type="spellStart"/>
-      <w:r>
-        <w:rPr>
-          <w:rFonts w:ascii="Times New Roman" w:hAnsi="Times New Roman" w:cs="Times New Roman"/>
-          <w:sz w:val="24"/>
-          <w:szCs w:val="24"/>
-        </w:rPr>
-        <w:t>tetejéről</w:t>
-      </w:r>
-      <w:proofErr w:type="spellEnd"/>
-      <w:r>
-        <w:rPr>
-          <w:rFonts w:ascii="Times New Roman" w:hAnsi="Times New Roman" w:cs="Times New Roman"/>
-          <w:sz w:val="24"/>
-          <w:szCs w:val="24"/>
-        </w:rPr>
-        <w:t xml:space="preserve"> „elporzik” a víz. A motoros hajóknak is partra kell térniük.</w:t>
+        <w:t>Hatalmas hullámok láthatóak, a hullámok tetejéről „elporzik” a víz. A motoros hajóknak is partra kell térniük.</w:t>
       </w:r>
     </w:p>
     <w:p>
@@ -902,7 +570,7 @@
 </file>
 
 <file path=word/styles.xml><?xml version="1.0" encoding="utf-8"?>
-<w:styles xmlns:mc="http://schemas.openxmlformats.org/markup-compatibility/2006" xmlns:r="http://schemas.openxmlformats.org/officeDocument/2006/relationships" xmlns:w="http://schemas.openxmlformats.org/wordprocessingml/2006/main" xmlns:w14="http://schemas.microsoft.com/office/word/2010/wordml" xmlns:w15="http://schemas.microsoft.com/office/word/2012/wordml" xmlns:w16cid="http://schemas.microsoft.com/office/word/2016/wordml/cid" xmlns:w16se="http://schemas.microsoft.com/office/word/2015/wordml/symex" mc:Ignorable="w14 w15 w16se w16cid">
+<w:styles xmlns:mc="http://schemas.openxmlformats.org/markup-compatibility/2006" xmlns:r="http://schemas.openxmlformats.org/officeDocument/2006/relationships" xmlns:w="http://schemas.openxmlformats.org/wordprocessingml/2006/main" xmlns:w14="http://schemas.microsoft.com/office/word/2010/wordml" xmlns:w15="http://schemas.microsoft.com/office/word/2012/wordml" xmlns:w16cex="http://schemas.microsoft.com/office/word/2018/wordml/cex" xmlns:w16cid="http://schemas.microsoft.com/office/word/2016/wordml/cid" xmlns:w16="http://schemas.microsoft.com/office/word/2018/wordml" xmlns:w16sdtdh="http://schemas.microsoft.com/office/word/2020/wordml/sdtdatahash" xmlns:w16se="http://schemas.microsoft.com/office/word/2015/wordml/symex" mc:Ignorable="w14 w15 w16se w16cid w16 w16cex w16sdtdh">
   <w:docDefaults>
     <w:rPrDefault>
       <w:rPr>
@@ -918,7 +586,7 @@
       </w:pPr>
     </w:pPrDefault>
   </w:docDefaults>
-  <w:latentStyles w:defLockedState="0" w:defUIPriority="99" w:defSemiHidden="0" w:defUnhideWhenUsed="0" w:defQFormat="0" w:count="375">
+  <w:latentStyles w:defLockedState="0" w:defUIPriority="99" w:defSemiHidden="0" w:defUnhideWhenUsed="0" w:defQFormat="0" w:count="376">
     <w:lsdException w:name="Normal" w:uiPriority="0" w:qFormat="1"/>
     <w:lsdException w:name="heading 1" w:uiPriority="9" w:qFormat="1"/>
     <w:lsdException w:name="heading 2" w:semiHidden="1" w:uiPriority="9" w:unhideWhenUsed="1" w:qFormat="1"/>
@@ -1024,7 +692,6 @@
     <w:lsdException w:name="HTML Sample" w:semiHidden="1" w:unhideWhenUsed="1"/>
     <w:lsdException w:name="HTML Typewriter" w:semiHidden="1" w:unhideWhenUsed="1"/>
     <w:lsdException w:name="HTML Variable" w:semiHidden="1" w:unhideWhenUsed="1"/>
-    <w:lsdException w:name="Normal Table" w:semiHidden="1" w:unhideWhenUsed="1"/>
     <w:lsdException w:name="annotation subject" w:semiHidden="1" w:unhideWhenUsed="1"/>
     <w:lsdException w:name="No List" w:semiHidden="1" w:unhideWhenUsed="1"/>
     <w:lsdException w:name="Outline List 1" w:semiHidden="1" w:unhideWhenUsed="1"/>
@@ -1071,10 +738,8 @@
     <w:lsdException w:name="Table Subtle 2" w:semiHidden="1" w:unhideWhenUsed="1"/>
     <w:lsdException w:name="Table Web 1" w:semiHidden="1" w:unhideWhenUsed="1"/>
     <w:lsdException w:name="Table Web 2" w:semiHidden="1" w:unhideWhenUsed="1"/>
-    <w:lsdException w:name="Table Web 3" w:semiHidden="1" w:unhideWhenUsed="1"/>
     <w:lsdException w:name="Balloon Text" w:semiHidden="1" w:unhideWhenUsed="1"/>
     <w:lsdException w:name="Table Grid" w:uiPriority="39"/>
-    <w:lsdException w:name="Table Theme" w:semiHidden="1" w:unhideWhenUsed="1"/>
     <w:lsdException w:name="Placeholder Text" w:semiHidden="1"/>
     <w:lsdException w:name="No Spacing" w:uiPriority="1" w:qFormat="1"/>
     <w:lsdException w:name="Light Shading" w:uiPriority="60"/>
@@ -1294,6 +959,7 @@
     <w:lsdException w:name="Smart Hyperlink" w:semiHidden="1" w:unhideWhenUsed="1"/>
     <w:lsdException w:name="Hashtag" w:semiHidden="1" w:unhideWhenUsed="1"/>
     <w:lsdException w:name="Unresolved Mention" w:semiHidden="1" w:unhideWhenUsed="1"/>
+    <w:lsdException w:name="Smart Link" w:semiHidden="1" w:unhideWhenUsed="1"/>
   </w:latentStyles>
   <w:style w:type="paragraph" w:default="1" w:styleId="Norml">
     <w:name w:val="Normal"/>

</xml_diff>